<commit_message>
Update Bài Tập Lớn Kỹ thuật lập trình C CPP.docx
thêm trang bìa
</commit_message>
<xml_diff>
--- a/Bài Tập Lớn Kỹ thuật lập trình C CPP.docx
+++ b/Bài Tập Lớn Kỹ thuật lập trình C CPP.docx
@@ -4,20 +4,1115 @@
   <w:body>
     <w:p>
       <w:pPr>
+        <w:pStyle w:val="Title"/>
+        <w:spacing w:before="68"/>
         <w:jc w:val="center"/>
-        <w:rPr>
-          <w:sz w:val="52"/>
-          <w:szCs w:val="52"/>
+      </w:pPr>
+      <w:r>
+        <w:rPr>
+          <w:noProof/>
           <w:lang w:val="en-US"/>
         </w:rPr>
-      </w:pPr>
-      <w:r>
-        <w:rPr>
-          <w:sz w:val="52"/>
-          <w:szCs w:val="52"/>
+        <mc:AlternateContent>
+          <mc:Choice Requires="wpg">
+            <w:drawing>
+              <wp:anchor distT="0" distB="0" distL="114300" distR="114300" simplePos="0" relativeHeight="251660288" behindDoc="1" locked="0" layoutInCell="1" allowOverlap="1" wp14:anchorId="35C79ACE" wp14:editId="491D5F88">
+                <wp:simplePos x="0" y="0"/>
+                <wp:positionH relativeFrom="column">
+                  <wp:posOffset>-942535</wp:posOffset>
+                </wp:positionH>
+                <wp:positionV relativeFrom="paragraph">
+                  <wp:posOffset>-879231</wp:posOffset>
+                </wp:positionV>
+                <wp:extent cx="7622540" cy="10057765"/>
+                <wp:effectExtent l="0" t="0" r="0" b="635"/>
+                <wp:wrapNone/>
+                <wp:docPr id="1863764212" name="Group 3"/>
+                <wp:cNvGraphicFramePr/>
+                <a:graphic xmlns:a="http://schemas.openxmlformats.org/drawingml/2006/main">
+                  <a:graphicData uri="http://schemas.microsoft.com/office/word/2010/wordprocessingGroup">
+                    <wpg:wgp>
+                      <wpg:cNvGrpSpPr/>
+                      <wpg:grpSpPr>
+                        <a:xfrm>
+                          <a:off x="0" y="0"/>
+                          <a:ext cx="7622540" cy="10057765"/>
+                          <a:chOff x="0" y="0"/>
+                          <a:chExt cx="7622540" cy="10057765"/>
+                        </a:xfrm>
+                      </wpg:grpSpPr>
+                      <pic:pic xmlns:pic="http://schemas.openxmlformats.org/drawingml/2006/picture">
+                        <pic:nvPicPr>
+                          <pic:cNvPr id="1077459112" name="Image 4" descr="A black and white border  Description automatically generated"/>
+                          <pic:cNvPicPr/>
+                        </pic:nvPicPr>
+                        <pic:blipFill>
+                          <a:blip r:embed="rId6" cstate="print"/>
+                          <a:stretch>
+                            <a:fillRect/>
+                          </a:stretch>
+                        </pic:blipFill>
+                        <pic:spPr>
+                          <a:xfrm>
+                            <a:off x="0" y="0"/>
+                            <a:ext cx="7622540" cy="10057765"/>
+                          </a:xfrm>
+                          <a:prstGeom prst="rect">
+                            <a:avLst/>
+                          </a:prstGeom>
+                        </pic:spPr>
+                      </pic:pic>
+                      <pic:pic xmlns:pic="http://schemas.openxmlformats.org/drawingml/2006/picture">
+                        <pic:nvPicPr>
+                          <pic:cNvPr id="1419036359" name="Image 5" descr="A red and white rectangular sign with a yellow and red design  Description automatically generated"/>
+                          <pic:cNvPicPr/>
+                        </pic:nvPicPr>
+                        <pic:blipFill>
+                          <a:blip r:embed="rId7" cstate="print"/>
+                          <a:stretch>
+                            <a:fillRect/>
+                          </a:stretch>
+                        </pic:blipFill>
+                        <pic:spPr>
+                          <a:xfrm>
+                            <a:off x="3207433" y="2482948"/>
+                            <a:ext cx="1198880" cy="1692910"/>
+                          </a:xfrm>
+                          <a:prstGeom prst="rect">
+                            <a:avLst/>
+                          </a:prstGeom>
+                        </pic:spPr>
+                      </pic:pic>
+                    </wpg:wgp>
+                  </a:graphicData>
+                </a:graphic>
+              </wp:anchor>
+            </w:drawing>
+          </mc:Choice>
+          <mc:Fallback>
+            <w:pict>
+              <v:group w14:anchorId="119AC164" id="Group 3" o:spid="_x0000_s1026" style="position:absolute;margin-left:-74.2pt;margin-top:-69.25pt;width:600.2pt;height:791.95pt;z-index:-251656192" coordsize="76225,100577" o:gfxdata="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">
+                <v:shapetype id="_x0000_t75" coordsize="21600,21600" o:spt="75" o:preferrelative="t" path="m@4@5l@4@11@9@11@9@5xe" filled="f" stroked="f">
+                  <v:stroke joinstyle="miter"/>
+                  <v:formulas>
+                    <v:f eqn="if lineDrawn pixelLineWidth 0"/>
+                    <v:f eqn="sum @0 1 0"/>
+                    <v:f eqn="sum 0 0 @1"/>
+                    <v:f eqn="prod @2 1 2"/>
+                    <v:f eqn="prod @3 21600 pixelWidth"/>
+                    <v:f eqn="prod @3 21600 pixelHeight"/>
+                    <v:f eqn="sum @0 0 1"/>
+                    <v:f eqn="prod @6 1 2"/>
+                    <v:f eqn="prod @7 21600 pixelWidth"/>
+                    <v:f eqn="sum @8 21600 0"/>
+                    <v:f eqn="prod @7 21600 pixelHeight"/>
+                    <v:f eqn="sum @10 21600 0"/>
+                  </v:formulas>
+                  <v:path o:extrusionok="f" gradientshapeok="t" o:connecttype="rect"/>
+                  <o:lock v:ext="edit" aspectratio="t"/>
+                </v:shapetype>
+                <v:shape id="Image 4" o:spid="_x0000_s1027" type="#_x0000_t75" alt="A black and white border  Description automatically generated" style="position:absolute;width:76225;height:100577;visibility:visible;mso-wrap-style:square" o:gfxdata="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">
+                  <v:imagedata r:id="rId8" o:title="A black and white border  Description automatically generated"/>
+                </v:shape>
+                <v:shape id="Image 5" o:spid="_x0000_s1028" type="#_x0000_t75" alt="A red and white rectangular sign with a yellow and red design  Description automatically generated" style="position:absolute;left:32074;top:24829;width:11989;height:16929;visibility:visible;mso-wrap-style:square" o:gfxdata="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">
+                  <v:imagedata r:id="rId9" o:title="A red and white rectangular sign with a yellow and red design  Description automatically generated"/>
+                </v:shape>
+              </v:group>
+            </w:pict>
+          </mc:Fallback>
+        </mc:AlternateContent>
+      </w:r>
+      <w:r>
+        <w:rPr>
+          <w:noProof/>
           <w:lang w:val="en-US"/>
         </w:rPr>
-        <w:t>Bài Tập Lớn Kỹ thuật lập trình C/C++</w:t>
+        <mc:AlternateContent>
+          <mc:Choice Requires="wps">
+            <w:drawing>
+              <wp:anchor distT="0" distB="0" distL="0" distR="0" simplePos="0" relativeHeight="251655168" behindDoc="1" locked="0" layoutInCell="1" allowOverlap="1" wp14:anchorId="17ABDA75" wp14:editId="49B0F536">
+                <wp:simplePos x="0" y="0"/>
+                <wp:positionH relativeFrom="page">
+                  <wp:posOffset>6431026</wp:posOffset>
+                </wp:positionH>
+                <wp:positionV relativeFrom="page">
+                  <wp:posOffset>9288474</wp:posOffset>
+                </wp:positionV>
+                <wp:extent cx="582930" cy="140335"/>
+                <wp:effectExtent l="0" t="0" r="0" b="0"/>
+                <wp:wrapNone/>
+                <wp:docPr id="1" name="Textbox 1"/>
+                <wp:cNvGraphicFramePr>
+                  <a:graphicFrameLocks xmlns:a="http://schemas.openxmlformats.org/drawingml/2006/main"/>
+                </wp:cNvGraphicFramePr>
+                <a:graphic xmlns:a="http://schemas.openxmlformats.org/drawingml/2006/main">
+                  <a:graphicData uri="http://schemas.microsoft.com/office/word/2010/wordprocessingShape">
+                    <wps:wsp>
+                      <wps:cNvSpPr txBox="1">
+                        <a:spLocks/>
+                      </wps:cNvSpPr>
+                      <wps:spPr>
+                        <a:xfrm>
+                          <a:off x="0" y="0"/>
+                          <a:ext cx="582930" cy="140335"/>
+                        </a:xfrm>
+                        <a:prstGeom prst="rect">
+                          <a:avLst/>
+                        </a:prstGeom>
+                      </wps:spPr>
+                      <wps:txbx>
+                        <w:txbxContent>
+                          <w:p>
+                            <w:pPr>
+                              <w:spacing w:line="221" w:lineRule="exact"/>
+                              <w:rPr>
+                                <w:rFonts w:ascii="Carlito"/>
+                              </w:rPr>
+                            </w:pPr>
+                            <w:r>
+                              <w:rPr>
+                                <w:rFonts w:ascii="Carlito"/>
+                              </w:rPr>
+                              <w:t>1</w:t>
+                            </w:r>
+                            <w:r>
+                              <w:rPr>
+                                <w:rFonts w:ascii="Carlito"/>
+                                <w:spacing w:val="1"/>
+                              </w:rPr>
+                              <w:t xml:space="preserve"> </w:t>
+                            </w:r>
+                            <w:r>
+                              <w:rPr>
+                                <w:rFonts w:ascii="Carlito"/>
+                              </w:rPr>
+                              <w:t>|</w:t>
+                            </w:r>
+                            <w:r>
+                              <w:rPr>
+                                <w:rFonts w:ascii="Carlito"/>
+                                <w:spacing w:val="-1"/>
+                              </w:rPr>
+                              <w:t xml:space="preserve"> </w:t>
+                            </w:r>
+                            <w:r>
+                              <w:rPr>
+                                <w:rFonts w:ascii="Carlito"/>
+                                <w:color w:val="7E7E7E"/>
+                              </w:rPr>
+                              <w:t>P</w:t>
+                            </w:r>
+                            <w:r>
+                              <w:rPr>
+                                <w:rFonts w:ascii="Carlito"/>
+                                <w:color w:val="7E7E7E"/>
+                                <w:spacing w:val="4"/>
+                              </w:rPr>
+                              <w:t xml:space="preserve"> </w:t>
+                            </w:r>
+                            <w:r>
+                              <w:rPr>
+                                <w:rFonts w:ascii="Carlito"/>
+                                <w:color w:val="7E7E7E"/>
+                              </w:rPr>
+                              <w:t>a</w:t>
+                            </w:r>
+                            <w:r>
+                              <w:rPr>
+                                <w:rFonts w:ascii="Carlito"/>
+                                <w:color w:val="7E7E7E"/>
+                                <w:spacing w:val="9"/>
+                              </w:rPr>
+                              <w:t xml:space="preserve"> </w:t>
+                            </w:r>
+                            <w:r>
+                              <w:rPr>
+                                <w:rFonts w:ascii="Carlito"/>
+                                <w:color w:val="7E7E7E"/>
+                              </w:rPr>
+                              <w:t>g</w:t>
+                            </w:r>
+                            <w:r>
+                              <w:rPr>
+                                <w:rFonts w:ascii="Carlito"/>
+                                <w:color w:val="7E7E7E"/>
+                                <w:spacing w:val="6"/>
+                              </w:rPr>
+                              <w:t xml:space="preserve"> </w:t>
+                            </w:r>
+                            <w:r>
+                              <w:rPr>
+                                <w:rFonts w:ascii="Carlito"/>
+                                <w:color w:val="7E7E7E"/>
+                                <w:spacing w:val="-10"/>
+                              </w:rPr>
+                              <w:t>e</w:t>
+                            </w:r>
+                          </w:p>
+                        </w:txbxContent>
+                      </wps:txbx>
+                      <wps:bodyPr wrap="square" lIns="0" tIns="0" rIns="0" bIns="0" rtlCol="0">
+                        <a:noAutofit/>
+                      </wps:bodyPr>
+                    </wps:wsp>
+                  </a:graphicData>
+                </a:graphic>
+              </wp:anchor>
+            </w:drawing>
+          </mc:Choice>
+          <mc:Fallback>
+            <w:pict>
+              <v:shapetype w14:anchorId="17ABDA75" id="_x0000_t202" coordsize="21600,21600" o:spt="202" path="m,l,21600r21600,l21600,xe">
+                <v:stroke joinstyle="miter"/>
+                <v:path gradientshapeok="t" o:connecttype="rect"/>
+              </v:shapetype>
+              <v:shape id="Textbox 1" o:spid="_x0000_s1026" type="#_x0000_t202" style="position:absolute;left:0;text-align:left;margin-left:506.4pt;margin-top:731.4pt;width:45.9pt;height:11.05pt;z-index:-251661312;visibility:visible;mso-wrap-style:square;mso-wrap-distance-left:0;mso-wrap-distance-top:0;mso-wrap-distance-right:0;mso-wrap-distance-bottom:0;mso-position-horizontal:absolute;mso-position-horizontal-relative:page;mso-position-vertical:absolute;mso-position-vertical-relative:page;v-text-anchor:top" o:gfxdata="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" filled="f" stroked="f">
+                <v:textbox inset="0,0,0,0">
+                  <w:txbxContent>
+                    <w:p>
+                      <w:pPr>
+                        <w:spacing w:line="221" w:lineRule="exact"/>
+                        <w:rPr>
+                          <w:rFonts w:ascii="Carlito"/>
+                        </w:rPr>
+                      </w:pPr>
+                      <w:r>
+                        <w:rPr>
+                          <w:rFonts w:ascii="Carlito"/>
+                        </w:rPr>
+                        <w:t>1</w:t>
+                      </w:r>
+                      <w:r>
+                        <w:rPr>
+                          <w:rFonts w:ascii="Carlito"/>
+                          <w:spacing w:val="1"/>
+                        </w:rPr>
+                        <w:t xml:space="preserve"> </w:t>
+                      </w:r>
+                      <w:r>
+                        <w:rPr>
+                          <w:rFonts w:ascii="Carlito"/>
+                        </w:rPr>
+                        <w:t>|</w:t>
+                      </w:r>
+                      <w:r>
+                        <w:rPr>
+                          <w:rFonts w:ascii="Carlito"/>
+                          <w:spacing w:val="-1"/>
+                        </w:rPr>
+                        <w:t xml:space="preserve"> </w:t>
+                      </w:r>
+                      <w:r>
+                        <w:rPr>
+                          <w:rFonts w:ascii="Carlito"/>
+                          <w:color w:val="7E7E7E"/>
+                        </w:rPr>
+                        <w:t>P</w:t>
+                      </w:r>
+                      <w:r>
+                        <w:rPr>
+                          <w:rFonts w:ascii="Carlito"/>
+                          <w:color w:val="7E7E7E"/>
+                          <w:spacing w:val="4"/>
+                        </w:rPr>
+                        <w:t xml:space="preserve"> </w:t>
+                      </w:r>
+                      <w:r>
+                        <w:rPr>
+                          <w:rFonts w:ascii="Carlito"/>
+                          <w:color w:val="7E7E7E"/>
+                        </w:rPr>
+                        <w:t>a</w:t>
+                      </w:r>
+                      <w:r>
+                        <w:rPr>
+                          <w:rFonts w:ascii="Carlito"/>
+                          <w:color w:val="7E7E7E"/>
+                          <w:spacing w:val="9"/>
+                        </w:rPr>
+                        <w:t xml:space="preserve"> </w:t>
+                      </w:r>
+                      <w:r>
+                        <w:rPr>
+                          <w:rFonts w:ascii="Carlito"/>
+                          <w:color w:val="7E7E7E"/>
+                        </w:rPr>
+                        <w:t>g</w:t>
+                      </w:r>
+                      <w:r>
+                        <w:rPr>
+                          <w:rFonts w:ascii="Carlito"/>
+                          <w:color w:val="7E7E7E"/>
+                          <w:spacing w:val="6"/>
+                        </w:rPr>
+                        <w:t xml:space="preserve"> </w:t>
+                      </w:r>
+                      <w:r>
+                        <w:rPr>
+                          <w:rFonts w:ascii="Carlito"/>
+                          <w:color w:val="7E7E7E"/>
+                          <w:spacing w:val="-10"/>
+                        </w:rPr>
+                        <w:t>e</w:t>
+                      </w:r>
+                    </w:p>
+                  </w:txbxContent>
+                </v:textbox>
+                <w10:wrap anchorx="page" anchory="page"/>
+              </v:shape>
+            </w:pict>
+          </mc:Fallback>
+        </mc:AlternateContent>
+      </w:r>
+      <w:r>
+        <w:t>ĐẠI</w:t>
+      </w:r>
+      <w:r>
+        <w:rPr>
+          <w:spacing w:val="-3"/>
+        </w:rPr>
+        <w:t xml:space="preserve"> </w:t>
+      </w:r>
+      <w:r>
+        <w:t>HỌC</w:t>
+      </w:r>
+      <w:r>
+        <w:rPr>
+          <w:spacing w:val="-2"/>
+        </w:rPr>
+        <w:t xml:space="preserve"> </w:t>
+      </w:r>
+      <w:r>
+        <w:t>BÁCH</w:t>
+      </w:r>
+      <w:r>
+        <w:rPr>
+          <w:spacing w:val="-1"/>
+        </w:rPr>
+        <w:t xml:space="preserve"> </w:t>
+      </w:r>
+      <w:r>
+        <w:t>KHOA</w:t>
+      </w:r>
+      <w:r>
+        <w:rPr>
+          <w:spacing w:val="-28"/>
+        </w:rPr>
+        <w:t xml:space="preserve"> </w:t>
+      </w:r>
+      <w:r>
+        <w:t>HÀ</w:t>
+      </w:r>
+      <w:r>
+        <w:rPr>
+          <w:spacing w:val="-2"/>
+        </w:rPr>
+        <w:t xml:space="preserve"> </w:t>
+      </w:r>
+      <w:r>
+        <w:rPr>
+          <w:spacing w:val="-5"/>
+        </w:rPr>
+        <w:t>NỘI</w:t>
+      </w:r>
+    </w:p>
+    <w:p>
+      <w:pPr>
+        <w:tabs>
+          <w:tab w:val="center" w:pos="5320"/>
+          <w:tab w:val="right" w:pos="9879"/>
+        </w:tabs>
+        <w:spacing w:before="198"/>
+        <w:ind w:left="762" w:right="941"/>
+        <w:jc w:val="center"/>
+        <w:rPr>
+          <w:b/>
+          <w:sz w:val="44"/>
+        </w:rPr>
+      </w:pPr>
+      <w:r>
+        <w:rPr>
+          <w:b/>
+          <w:sz w:val="44"/>
+        </w:rPr>
+        <w:t>Trường</w:t>
+      </w:r>
+      <w:r>
+        <w:rPr>
+          <w:b/>
+          <w:spacing w:val="-17"/>
+          <w:sz w:val="44"/>
+        </w:rPr>
+        <w:t xml:space="preserve"> </w:t>
+      </w:r>
+      <w:r>
+        <w:rPr>
+          <w:b/>
+          <w:sz w:val="44"/>
+        </w:rPr>
+        <w:t>Điện</w:t>
+      </w:r>
+      <w:r>
+        <w:rPr>
+          <w:b/>
+          <w:spacing w:val="-17"/>
+          <w:sz w:val="44"/>
+        </w:rPr>
+        <w:t xml:space="preserve"> </w:t>
+      </w:r>
+      <w:r>
+        <w:rPr>
+          <w:b/>
+          <w:sz w:val="44"/>
+        </w:rPr>
+        <w:t>–</w:t>
+      </w:r>
+      <w:r>
+        <w:rPr>
+          <w:b/>
+          <w:spacing w:val="-15"/>
+          <w:sz w:val="44"/>
+        </w:rPr>
+        <w:t xml:space="preserve"> </w:t>
+      </w:r>
+      <w:r>
+        <w:rPr>
+          <w:b/>
+          <w:sz w:val="44"/>
+        </w:rPr>
+        <w:t>Điện</w:t>
+      </w:r>
+      <w:r>
+        <w:rPr>
+          <w:b/>
+          <w:spacing w:val="-17"/>
+          <w:sz w:val="44"/>
+        </w:rPr>
+        <w:t xml:space="preserve"> </w:t>
+      </w:r>
+      <w:r>
+        <w:rPr>
+          <w:b/>
+          <w:spacing w:val="-5"/>
+          <w:sz w:val="44"/>
+        </w:rPr>
+        <w:t>tử</w:t>
+      </w:r>
+    </w:p>
+    <w:p>
+      <w:pPr>
+        <w:spacing w:before="160"/>
+        <w:ind w:left="762" w:right="856"/>
+        <w:jc w:val="center"/>
+        <w:rPr>
+          <w:sz w:val="48"/>
+        </w:rPr>
+      </w:pPr>
+      <w:r>
+        <w:rPr>
+          <w:w w:val="120"/>
+          <w:sz w:val="48"/>
+        </w:rPr>
+        <w:t>---</w:t>
+      </w:r>
+      <w:r>
+        <w:rPr>
+          <w:w w:val="120"/>
+          <w:sz w:val="48"/>
+          <w:lang w:val="en-US"/>
+        </w:rPr>
+        <w:t>-</w:t>
+      </w:r>
+      <w:r>
+        <w:rPr>
+          <w:rFonts w:ascii="Wingdings" w:hAnsi="Wingdings"/>
+          <w:w w:val="235"/>
+          <w:sz w:val="48"/>
+        </w:rPr>
+        <w:t></w:t>
+      </w:r>
+      <w:r>
+        <w:rPr>
+          <w:rFonts w:ascii="Wingdings" w:hAnsi="Wingdings"/>
+          <w:w w:val="235"/>
+          <w:sz w:val="48"/>
+        </w:rPr>
+        <w:t></w:t>
+      </w:r>
+      <w:r>
+        <w:rPr>
+          <w:rFonts w:ascii="Wingdings" w:hAnsi="Wingdings"/>
+          <w:w w:val="235"/>
+          <w:sz w:val="48"/>
+        </w:rPr>
+        <w:t></w:t>
+      </w:r>
+      <w:r>
+        <w:rPr>
+          <w:rFonts w:ascii="Wingdings" w:hAnsi="Wingdings"/>
+          <w:w w:val="235"/>
+          <w:sz w:val="48"/>
+        </w:rPr>
+        <w:t></w:t>
+      </w:r>
+      <w:r>
+        <w:rPr>
+          <w:rFonts w:ascii="Wingdings" w:hAnsi="Wingdings"/>
+          <w:w w:val="235"/>
+          <w:sz w:val="48"/>
+        </w:rPr>
+        <w:t></w:t>
+      </w:r>
+      <w:r>
+        <w:rPr>
+          <w:w w:val="120"/>
+          <w:sz w:val="48"/>
+        </w:rPr>
+        <w:t>---</w:t>
+      </w:r>
+      <w:r>
+        <w:rPr>
+          <w:spacing w:val="-10"/>
+          <w:w w:val="120"/>
+          <w:sz w:val="48"/>
+        </w:rPr>
+        <w:t>-</w:t>
+      </w:r>
+    </w:p>
+    <w:p>
+      <w:pPr>
+        <w:pStyle w:val="BodyText"/>
+        <w:jc w:val="center"/>
+        <w:rPr>
+          <w:sz w:val="48"/>
+        </w:rPr>
+      </w:pPr>
+    </w:p>
+    <w:p>
+      <w:pPr>
+        <w:pStyle w:val="BodyText"/>
+        <w:jc w:val="center"/>
+        <w:rPr>
+          <w:sz w:val="48"/>
+        </w:rPr>
+      </w:pPr>
+    </w:p>
+    <w:p>
+      <w:pPr>
+        <w:pStyle w:val="BodyText"/>
+        <w:rPr>
+          <w:sz w:val="48"/>
+        </w:rPr>
+      </w:pPr>
+    </w:p>
+    <w:p>
+      <w:pPr>
+        <w:pStyle w:val="BodyText"/>
+        <w:rPr>
+          <w:sz w:val="48"/>
+        </w:rPr>
+      </w:pPr>
+    </w:p>
+    <w:p>
+      <w:pPr>
+        <w:pStyle w:val="BodyText"/>
+        <w:spacing w:before="385"/>
+        <w:rPr>
+          <w:sz w:val="48"/>
+        </w:rPr>
+      </w:pPr>
+    </w:p>
+    <w:p>
+      <w:pPr>
+        <w:pStyle w:val="Title"/>
+        <w:ind w:right="916"/>
+      </w:pPr>
+      <w:r>
+        <w:rPr>
+          <w:u w:val="single"/>
+        </w:rPr>
+        <w:t>BÁO</w:t>
+      </w:r>
+      <w:r>
+        <w:rPr>
+          <w:spacing w:val="17"/>
+          <w:u w:val="single"/>
+        </w:rPr>
+        <w:t xml:space="preserve"> </w:t>
+      </w:r>
+      <w:r>
+        <w:rPr>
+          <w:spacing w:val="-5"/>
+          <w:u w:val="single"/>
+        </w:rPr>
+        <w:t>CÁO</w:t>
+      </w:r>
+      <w:r>
+        <w:rPr>
+          <w:spacing w:val="-5"/>
+          <w:lang w:val="vi"/>
+        </w:rPr>
+        <w:t xml:space="preserve">: </w:t>
+      </w:r>
+      <w:r>
+        <w:rPr>
+          <w:sz w:val="40"/>
+        </w:rPr>
+        <w:t>Kỹ thuật lập trình C/C++</w:t>
+      </w:r>
+    </w:p>
+    <w:p>
+      <w:pPr>
+        <w:pStyle w:val="Heading1"/>
+        <w:spacing w:before="200"/>
+        <w:ind w:left="2529"/>
+      </w:pPr>
+      <w:r>
+        <w:t>Đề</w:t>
+      </w:r>
+      <w:r>
+        <w:rPr>
+          <w:spacing w:val="16"/>
+        </w:rPr>
+        <w:t xml:space="preserve"> </w:t>
+      </w:r>
+      <w:r>
+        <w:t>tài</w:t>
+      </w:r>
+      <w:r>
+        <w:rPr>
+          <w:spacing w:val="15"/>
+        </w:rPr>
+        <w:t xml:space="preserve"> </w:t>
+      </w:r>
+      <w:r>
+        <w:t>:</w:t>
+      </w:r>
+      <w:r>
+        <w:rPr>
+          <w:spacing w:val="15"/>
+        </w:rPr>
+        <w:t xml:space="preserve">  </w:t>
+      </w:r>
+      <w:r>
+        <w:t>“</w:t>
+      </w:r>
+      <w:r>
+        <w:t>Hệ thống quản lý bệnh nhân - bệnh án tại bệnh viện.</w:t>
+      </w:r>
+      <w:r>
+        <w:rPr>
+          <w:spacing w:val="-10"/>
+        </w:rPr>
+        <w:t>”</w:t>
+      </w:r>
+    </w:p>
+    <w:p>
+      <w:pPr>
+        <w:pStyle w:val="BodyText"/>
+        <w:spacing w:before="388"/>
+        <w:rPr>
+          <w:b/>
+          <w:sz w:val="40"/>
+        </w:rPr>
+      </w:pPr>
+    </w:p>
+    <w:p>
+      <w:pPr>
+        <w:spacing w:before="1"/>
+        <w:ind w:left="114"/>
+        <w:rPr>
+          <w:sz w:val="40"/>
+          <w:lang w:val="vi"/>
+        </w:rPr>
+      </w:pPr>
+      <w:r>
+        <w:rPr>
+          <w:i/>
+          <w:sz w:val="40"/>
+        </w:rPr>
+        <w:t>Giảng</w:t>
+      </w:r>
+      <w:r>
+        <w:rPr>
+          <w:i/>
+          <w:spacing w:val="24"/>
+          <w:sz w:val="40"/>
+        </w:rPr>
+        <w:t xml:space="preserve"> </w:t>
+      </w:r>
+      <w:r>
+        <w:rPr>
+          <w:i/>
+          <w:sz w:val="40"/>
+        </w:rPr>
+        <w:t>viên</w:t>
+      </w:r>
+      <w:r>
+        <w:rPr>
+          <w:i/>
+          <w:spacing w:val="20"/>
+          <w:sz w:val="40"/>
+        </w:rPr>
+        <w:t xml:space="preserve"> </w:t>
+      </w:r>
+      <w:r>
+        <w:rPr>
+          <w:i/>
+          <w:sz w:val="40"/>
+        </w:rPr>
+        <w:t>hướng</w:t>
+      </w:r>
+      <w:r>
+        <w:rPr>
+          <w:i/>
+          <w:spacing w:val="24"/>
+          <w:sz w:val="40"/>
+        </w:rPr>
+        <w:t xml:space="preserve"> </w:t>
+      </w:r>
+      <w:r>
+        <w:rPr>
+          <w:i/>
+          <w:sz w:val="40"/>
+        </w:rPr>
+        <w:t>dẫn</w:t>
+      </w:r>
+      <w:r>
+        <w:rPr>
+          <w:sz w:val="40"/>
+        </w:rPr>
+        <w:t>:</w:t>
+      </w:r>
+      <w:r>
+        <w:rPr>
+          <w:spacing w:val="25"/>
+          <w:sz w:val="40"/>
+        </w:rPr>
+        <w:t xml:space="preserve"> </w:t>
+      </w:r>
+      <w:r>
+        <w:rPr>
+          <w:b/>
+          <w:bCs/>
+          <w:i/>
+          <w:iCs/>
+          <w:sz w:val="40"/>
+        </w:rPr>
+        <w:t>Nguyễn Thị Kim Thoa</w:t>
+      </w:r>
+      <w:r>
+        <w:rPr>
+          <w:sz w:val="40"/>
+        </w:rPr>
+        <w:t> </w:t>
+      </w:r>
+    </w:p>
+    <w:p>
+      <w:pPr>
+        <w:spacing w:before="1"/>
+        <w:ind w:left="114"/>
+        <w:rPr>
+          <w:sz w:val="32"/>
+          <w:szCs w:val="21"/>
+          <w:lang w:val="en-US"/>
+        </w:rPr>
+      </w:pPr>
+      <w:r>
+        <w:rPr>
+          <w:i/>
+          <w:sz w:val="32"/>
+          <w:szCs w:val="21"/>
+        </w:rPr>
+        <w:t>Sinh</w:t>
+      </w:r>
+      <w:r>
+        <w:rPr>
+          <w:i/>
+          <w:spacing w:val="22"/>
+          <w:sz w:val="32"/>
+          <w:szCs w:val="21"/>
+        </w:rPr>
+        <w:t xml:space="preserve"> </w:t>
+      </w:r>
+      <w:r>
+        <w:rPr>
+          <w:i/>
+          <w:sz w:val="32"/>
+          <w:szCs w:val="21"/>
+        </w:rPr>
+        <w:t>viên</w:t>
+      </w:r>
+      <w:r>
+        <w:rPr>
+          <w:i/>
+          <w:spacing w:val="22"/>
+          <w:sz w:val="32"/>
+          <w:szCs w:val="21"/>
+        </w:rPr>
+        <w:t xml:space="preserve"> </w:t>
+      </w:r>
+      <w:r>
+        <w:rPr>
+          <w:i/>
+          <w:sz w:val="32"/>
+          <w:szCs w:val="21"/>
+        </w:rPr>
+        <w:t>thực</w:t>
+      </w:r>
+      <w:r>
+        <w:rPr>
+          <w:i/>
+          <w:spacing w:val="22"/>
+          <w:sz w:val="32"/>
+          <w:szCs w:val="21"/>
+        </w:rPr>
+        <w:t xml:space="preserve"> </w:t>
+      </w:r>
+      <w:r>
+        <w:rPr>
+          <w:i/>
+          <w:spacing w:val="-2"/>
+          <w:sz w:val="32"/>
+          <w:szCs w:val="21"/>
+        </w:rPr>
+        <w:t>hiện</w:t>
+      </w:r>
+      <w:r>
+        <w:rPr>
+          <w:spacing w:val="-2"/>
+          <w:sz w:val="32"/>
+          <w:szCs w:val="21"/>
+        </w:rPr>
+        <w:t>:</w:t>
+      </w:r>
+      <w:r>
+        <w:rPr>
+          <w:sz w:val="32"/>
+          <w:szCs w:val="21"/>
+          <w:lang w:val="en-US"/>
+        </w:rPr>
+        <w:tab/>
+        <w:t xml:space="preserve">     </w:t>
+      </w:r>
+      <w:r>
+        <w:rPr>
+          <w:sz w:val="32"/>
+          <w:szCs w:val="21"/>
+          <w:lang w:val="en-US"/>
+        </w:rPr>
+        <w:t>Bùi Trọng Nam Anh 20233990</w:t>
+      </w:r>
+    </w:p>
+    <w:p>
+      <w:pPr>
+        <w:tabs>
+          <w:tab w:val="left" w:pos="4027"/>
+        </w:tabs>
+        <w:spacing w:before="197"/>
+        <w:ind w:left="114"/>
+        <w:rPr>
+          <w:iCs/>
+          <w:sz w:val="32"/>
+          <w:szCs w:val="21"/>
+          <w:lang w:val="en-US"/>
+        </w:rPr>
+      </w:pPr>
+      <w:r>
+        <w:rPr>
+          <w:i/>
+          <w:sz w:val="32"/>
+          <w:szCs w:val="21"/>
+          <w:lang w:val="en-US"/>
+        </w:rPr>
+        <w:tab/>
+      </w:r>
+      <w:r>
+        <w:rPr>
+          <w:iCs/>
+          <w:sz w:val="32"/>
+          <w:szCs w:val="21"/>
+          <w:lang w:val="en-US"/>
+        </w:rPr>
+        <w:t>Nguyễn Hoàng Anh  20233994</w:t>
+      </w:r>
+      <w:r>
+        <w:rPr>
+          <w:iCs/>
+          <w:sz w:val="32"/>
+          <w:szCs w:val="21"/>
+          <w:lang w:val="en-US"/>
+        </w:rPr>
+        <w:tab/>
+      </w:r>
+    </w:p>
+    <w:p>
+      <w:pPr>
+        <w:tabs>
+          <w:tab w:val="left" w:pos="4027"/>
+        </w:tabs>
+        <w:spacing w:before="197"/>
+        <w:ind w:left="114"/>
+        <w:rPr>
+          <w:iCs/>
+          <w:sz w:val="32"/>
+          <w:szCs w:val="21"/>
+          <w:lang w:val="en-US"/>
+        </w:rPr>
+      </w:pPr>
+      <w:r>
+        <w:rPr>
+          <w:iCs/>
+          <w:sz w:val="32"/>
+          <w:szCs w:val="21"/>
+          <w:lang w:val="en-US"/>
+        </w:rPr>
+        <w:t xml:space="preserve">                                       </w:t>
+      </w:r>
+      <w:r>
+        <w:rPr>
+          <w:iCs/>
+          <w:sz w:val="32"/>
+          <w:szCs w:val="21"/>
+          <w:lang w:val="en-US"/>
+        </w:rPr>
+        <w:t xml:space="preserve">     </w:t>
+      </w:r>
+      <w:r>
+        <w:rPr>
+          <w:iCs/>
+          <w:sz w:val="32"/>
+          <w:szCs w:val="21"/>
+          <w:lang w:val="en-US"/>
+        </w:rPr>
+        <w:t>Nguyễn Lê Việt Anh 20233995</w:t>
+      </w:r>
+    </w:p>
+    <w:p>
+      <w:pPr>
+        <w:tabs>
+          <w:tab w:val="left" w:pos="4027"/>
+        </w:tabs>
+        <w:spacing w:before="197"/>
+        <w:ind w:left="114"/>
+        <w:rPr>
+          <w:iCs/>
+          <w:sz w:val="32"/>
+          <w:szCs w:val="21"/>
+          <w:lang w:val="en-US"/>
+        </w:rPr>
+      </w:pPr>
+      <w:r>
+        <w:rPr>
+          <w:iCs/>
+          <w:sz w:val="32"/>
+          <w:szCs w:val="21"/>
+          <w:lang w:val="en-US"/>
+        </w:rPr>
+        <w:tab/>
+        <w:t>Vũ Việt Anh 20233996</w:t>
+      </w:r>
+    </w:p>
+    <w:p>
+      <w:pPr>
+        <w:rPr>
+          <w:sz w:val="36"/>
+          <w:szCs w:val="36"/>
+          <w:lang w:val="en-US"/>
+        </w:rPr>
+      </w:pPr>
+    </w:p>
+    <w:p>
+      <w:pPr>
+        <w:rPr>
+          <w:sz w:val="36"/>
+          <w:szCs w:val="36"/>
+          <w:lang w:val="en-US"/>
+        </w:rPr>
+      </w:pPr>
+      <w:r>
+        <w:rPr>
+          <w:noProof/>
+          <w:sz w:val="36"/>
+          <w:szCs w:val="36"/>
+          <w:lang w:val="en-US"/>
+        </w:rPr>
+        <mc:AlternateContent>
+          <mc:Choice Requires="wps">
+            <w:drawing>
+              <wp:anchor distT="0" distB="0" distL="114300" distR="114300" simplePos="0" relativeHeight="251657216" behindDoc="1" locked="0" layoutInCell="1" allowOverlap="1" wp14:anchorId="13080810" wp14:editId="5B62DBD9">
+                <wp:simplePos x="0" y="0"/>
+                <wp:positionH relativeFrom="column">
+                  <wp:posOffset>45448</wp:posOffset>
+                </wp:positionH>
+                <wp:positionV relativeFrom="paragraph">
+                  <wp:posOffset>243802</wp:posOffset>
+                </wp:positionV>
+                <wp:extent cx="6009005" cy="6350"/>
+                <wp:effectExtent l="0" t="0" r="0" b="0"/>
+                <wp:wrapNone/>
+                <wp:docPr id="436756628" name="Graphic 3"/>
+                <wp:cNvGraphicFramePr/>
+                <a:graphic xmlns:a="http://schemas.openxmlformats.org/drawingml/2006/main">
+                  <a:graphicData uri="http://schemas.microsoft.com/office/word/2010/wordprocessingShape">
+                    <wps:wsp>
+                      <wps:cNvSpPr/>
+                      <wps:spPr>
+                        <a:xfrm>
+                          <a:off x="0" y="0"/>
+                          <a:ext cx="6009005" cy="6350"/>
+                        </a:xfrm>
+                        <a:custGeom>
+                          <a:avLst/>
+                          <a:gdLst/>
+                          <a:ahLst/>
+                          <a:cxnLst/>
+                          <a:rect l="l" t="t" r="r" b="b"/>
+                          <a:pathLst>
+                            <a:path w="6009005" h="6350">
+                              <a:moveTo>
+                                <a:pt x="6008497" y="0"/>
+                              </a:moveTo>
+                              <a:lnTo>
+                                <a:pt x="0" y="0"/>
+                              </a:lnTo>
+                              <a:lnTo>
+                                <a:pt x="0" y="6095"/>
+                              </a:lnTo>
+                              <a:lnTo>
+                                <a:pt x="6008497" y="6095"/>
+                              </a:lnTo>
+                              <a:lnTo>
+                                <a:pt x="6008497" y="0"/>
+                              </a:lnTo>
+                              <a:close/>
+                            </a:path>
+                          </a:pathLst>
+                        </a:custGeom>
+                        <a:solidFill>
+                          <a:srgbClr val="D9D9D9"/>
+                        </a:solidFill>
+                      </wps:spPr>
+                      <wps:bodyPr wrap="square" lIns="0" tIns="0" rIns="0" bIns="0" rtlCol="0">
+                        <a:prstTxWarp prst="textNoShape">
+                          <a:avLst/>
+                        </a:prstTxWarp>
+                        <a:noAutofit/>
+                      </wps:bodyPr>
+                    </wps:wsp>
+                  </a:graphicData>
+                </a:graphic>
+              </wp:anchor>
+            </w:drawing>
+          </mc:Choice>
+          <mc:Fallback>
+            <w:pict>
+              <v:shape w14:anchorId="504B610F" id="Graphic 3" o:spid="_x0000_s1026" style="position:absolute;margin-left:3.6pt;margin-top:19.2pt;width:473.15pt;height:.5pt;z-index:-251659264;visibility:visible;mso-wrap-style:square;mso-wrap-distance-left:9pt;mso-wrap-distance-top:0;mso-wrap-distance-right:9pt;mso-wrap-distance-bottom:0;mso-position-horizontal:absolute;mso-position-horizontal-relative:text;mso-position-vertical:absolute;mso-position-vertical-relative:text;v-text-anchor:top" coordsize="6009005,6350" o:gfxdata="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" path="m6008497,l,,,6095r6008497,l6008497,xe" fillcolor="#d9d9d9" stroked="f">
+                <v:path arrowok="t"/>
+              </v:shape>
+            </w:pict>
+          </mc:Fallback>
+        </mc:AlternateContent>
       </w:r>
     </w:p>
     <w:p>
@@ -28,12 +1123,24 @@
           <w:lang w:val="en-US"/>
         </w:rPr>
       </w:pPr>
+    </w:p>
+    <w:p>
+      <w:pPr>
+        <w:rPr>
+          <w:color w:val="467886" w:themeColor="hyperlink"/>
+          <w:sz w:val="28"/>
+          <w:szCs w:val="28"/>
+          <w:u w:val="single"/>
+          <w:lang w:val="en-US"/>
+        </w:rPr>
+      </w:pPr>
       <w:r>
         <w:rPr>
           <w:sz w:val="28"/>
           <w:szCs w:val="28"/>
           <w:lang w:val="en-US"/>
         </w:rPr>
+        <w:lastRenderedPageBreak/>
         <w:t xml:space="preserve">Link github của nhóm </w:t>
       </w:r>
       <w:r>
@@ -59,7 +1166,7 @@
         </w:rPr>
         <w:t xml:space="preserve"> </w:t>
       </w:r>
-      <w:hyperlink r:id="rId6" w:history="1">
+      <w:hyperlink r:id="rId10" w:history="1">
         <w:r>
           <w:rPr>
             <w:rStyle w:val="Hyperlink"/>
@@ -2110,6 +3217,7 @@
           <w:sz w:val="21"/>
           <w:szCs w:val="21"/>
         </w:rPr>
+        <w:lastRenderedPageBreak/>
         <w:t xml:space="preserve">    </w:t>
       </w:r>
       <w:r>
@@ -4886,6 +5994,7 @@
           <w:szCs w:val="21"/>
           <w14:ligatures w14:val="none"/>
         </w:rPr>
+        <w:lastRenderedPageBreak/>
         <w:t xml:space="preserve">    </w:t>
       </w:r>
       <w:r>
@@ -18917,6 +20026,7 @@
           <w:szCs w:val="21"/>
           <w14:ligatures w14:val="none"/>
         </w:rPr>
+        <w:lastRenderedPageBreak/>
         <w:t xml:space="preserve">                    </w:t>
       </w:r>
       <w:r>
@@ -22486,6 +23596,7 @@
           <w:sz w:val="21"/>
           <w:szCs w:val="21"/>
         </w:rPr>
+        <w:lastRenderedPageBreak/>
         <w:t>void</w:t>
       </w:r>
       <w:r>
@@ -25456,6 +26567,7 @@
           <w:sz w:val="21"/>
           <w:szCs w:val="21"/>
         </w:rPr>
+        <w:lastRenderedPageBreak/>
         <w:t>void</w:t>
       </w:r>
       <w:r>
@@ -29522,6 +30634,7 @@
           <w:szCs w:val="21"/>
           <w14:ligatures w14:val="none"/>
         </w:rPr>
+        <w:lastRenderedPageBreak/>
         <w:t xml:space="preserve">            </w:t>
       </w:r>
       <w:r>
@@ -33518,6 +34631,7 @@
     <w:p/>
     <w:p>
       <w:r>
+        <w:lastRenderedPageBreak/>
         <w:t>Hàm readFile: có chức năng đọc dữ liệu được lưu từ lần chạy trước</w:t>
       </w:r>
     </w:p>
@@ -37232,6 +38346,7 @@
           <w:szCs w:val="21"/>
           <w14:ligatures w14:val="none"/>
         </w:rPr>
+        <w:lastRenderedPageBreak/>
         <w:t xml:space="preserve">                    </w:t>
       </w:r>
       <w:r>
@@ -41000,6 +42115,7 @@
     <w:p/>
     <w:p>
       <w:r>
+        <w:lastRenderedPageBreak/>
         <w:t>Hàm menu: có chức năng cho người dùng các tuỳ chọn</w:t>
       </w:r>
     </w:p>
@@ -44018,6 +45134,7 @@
           <w:sz w:val="21"/>
           <w:szCs w:val="21"/>
         </w:rPr>
+        <w:lastRenderedPageBreak/>
         <w:t xml:space="preserve">            </w:t>
       </w:r>
       <w:r>
@@ -45845,7 +46962,7 @@
     <w:lsdException w:name="Closing" w:semiHidden="1" w:unhideWhenUsed="1"/>
     <w:lsdException w:name="Signature" w:semiHidden="1" w:unhideWhenUsed="1"/>
     <w:lsdException w:name="Default Paragraph Font" w:semiHidden="1" w:uiPriority="1" w:unhideWhenUsed="1"/>
-    <w:lsdException w:name="Body Text" w:semiHidden="1" w:unhideWhenUsed="1"/>
+    <w:lsdException w:name="Body Text" w:semiHidden="1" w:uiPriority="1" w:unhideWhenUsed="1" w:qFormat="1"/>
     <w:lsdException w:name="Body Text Indent" w:semiHidden="1" w:unhideWhenUsed="1"/>
     <w:lsdException w:name="List Continue" w:semiHidden="1" w:unhideWhenUsed="1"/>
     <w:lsdException w:name="List Continue 2" w:semiHidden="1" w:unhideWhenUsed="1"/>
@@ -46362,7 +47479,6 @@
   <w:style w:type="character" w:default="1" w:styleId="DefaultParagraphFont">
     <w:name w:val="Default Paragraph Font"/>
     <w:uiPriority w:val="1"/>
-    <w:semiHidden/>
     <w:unhideWhenUsed/>
   </w:style>
   <w:style w:type="table" w:default="1" w:styleId="TableNormal">
@@ -46711,6 +47827,43 @@
       <w:u w:val="single"/>
     </w:rPr>
   </w:style>
+  <w:style w:type="paragraph" w:styleId="BodyText">
+    <w:name w:val="Body Text"/>
+    <w:basedOn w:val="Normal"/>
+    <w:link w:val="BodyTextChar"/>
+    <w:uiPriority w:val="1"/>
+    <w:qFormat/>
+    <w:rsid w:val="001415A7"/>
+    <w:pPr>
+      <w:widowControl w:val="0"/>
+      <w:autoSpaceDE w:val="0"/>
+      <w:autoSpaceDN w:val="0"/>
+      <w:spacing w:after="0" w:line="240" w:lineRule="auto"/>
+    </w:pPr>
+    <w:rPr>
+      <w:rFonts w:ascii="Times New Roman" w:eastAsia="Times New Roman" w:hAnsi="Times New Roman" w:cs="Times New Roman"/>
+      <w:kern w:val="0"/>
+      <w:sz w:val="28"/>
+      <w:szCs w:val="28"/>
+      <w:lang w:val="vi" w:eastAsia="en-US"/>
+      <w14:ligatures w14:val="none"/>
+    </w:rPr>
+  </w:style>
+  <w:style w:type="character" w:customStyle="1" w:styleId="BodyTextChar">
+    <w:name w:val="Body Text Char"/>
+    <w:basedOn w:val="DefaultParagraphFont"/>
+    <w:link w:val="BodyText"/>
+    <w:uiPriority w:val="1"/>
+    <w:rsid w:val="001415A7"/>
+    <w:rPr>
+      <w:rFonts w:ascii="Times New Roman" w:eastAsia="Times New Roman" w:hAnsi="Times New Roman" w:cs="Times New Roman"/>
+      <w:kern w:val="0"/>
+      <w:sz w:val="28"/>
+      <w:szCs w:val="28"/>
+      <w:lang w:val="vi" w:eastAsia="en-US"/>
+      <w14:ligatures w14:val="none"/>
+    </w:rPr>
+  </w:style>
 </w:styles>
 </file>
 

</xml_diff>